<commit_message>
📝 doc: update deployment guideline
</commit_message>
<xml_diff>
--- a/docker/DT4H_Feature_Extraction_Guideline.docx
+++ b/docker/DT4H_Feature_Extraction_Guideline.docx
@@ -2,513 +2,6 @@
 <file path=word/document.xml><?xml version="1.0" encoding="utf-8"?>
 <w:document xmlns:wpc="http://schemas.microsoft.com/office/word/2010/wordprocessingCanvas" xmlns:cx="http://schemas.microsoft.com/office/drawing/2014/chartex" xmlns:cx1="http://schemas.microsoft.com/office/drawing/2015/9/8/chartex" xmlns:cx2="http://schemas.microsoft.com/office/drawing/2015/10/21/chartex" xmlns:cx3="http://schemas.microsoft.com/office/drawing/2016/5/9/chartex" xmlns:cx4="http://schemas.microsoft.com/office/drawing/2016/5/10/chartex" xmlns:cx5="http://schemas.microsoft.com/office/drawing/2016/5/11/chartex" xmlns:cx6="http://schemas.microsoft.com/office/drawing/2016/5/12/chartex" xmlns:cx7="http://schemas.microsoft.com/office/drawing/2016/5/13/chartex" xmlns:cx8="http://schemas.microsoft.com/office/drawing/2016/5/14/chartex" xmlns:mc="http://schemas.openxmlformats.org/markup-compatibility/2006" xmlns:aink="http://schemas.microsoft.com/office/drawing/2016/ink" xmlns:am3d="http://schemas.microsoft.com/office/drawing/2017/model3d" xmlns:o="urn:schemas-microsoft-com:office:office" xmlns:oel="http://schemas.microsoft.com/office/2019/extlst" xmlns:r="http://schemas.openxmlformats.org/officeDocument/2006/relationships" xmlns:m="http://schemas.openxmlformats.org/officeDocument/2006/math" xmlns:v="urn:schemas-microsoft-com:vml" xmlns:wp14="http://schemas.microsoft.com/office/word/2010/wordprocessingDrawing" xmlns:wp="http://schemas.openxmlformats.org/drawingml/2006/wordprocessingDrawing" xmlns:w10="urn:schemas-microsoft-com:office:word" xmlns:w="http://schemas.openxmlformats.org/wordprocessingml/2006/main" xmlns:w14="http://schemas.microsoft.com/office/word/2010/wordml" xmlns:w15="http://schemas.microsoft.com/office/word/2012/wordml" xmlns:w16cex="http://schemas.microsoft.com/office/word/2018/wordml/cex" xmlns:w16cid="http://schemas.microsoft.com/office/word/2016/wordml/cid" xmlns:w16="http://schemas.microsoft.com/office/word/2018/wordml" xmlns:w16du="http://schemas.microsoft.com/office/word/2023/wordml/word16du" xmlns:w16sdtdh="http://schemas.microsoft.com/office/word/2020/wordml/sdtdatahash" xmlns:w16se="http://schemas.microsoft.com/office/word/2015/wordml/symex" xmlns:wpg="http://schemas.microsoft.com/office/word/2010/wordprocessingGroup" xmlns:wpi="http://schemas.microsoft.com/office/word/2010/wordprocessingInk" xmlns:wne="http://schemas.microsoft.com/office/word/2006/wordml" xmlns:wps="http://schemas.microsoft.com/office/word/2010/wordprocessingShape" mc:Ignorable="w14 w15 w16se w16cid w16 w16cex w16sdtdh w16du wp14">
   <w:body>
-    <w:p>
-      <w:pPr>
-        <w:pStyle w:val="Heading1"/>
-      </w:pPr>
-      <w:r>
-        <w:t xml:space="preserve">Running </w:t>
-      </w:r>
-      <w:r>
-        <w:t>B</w:t>
-      </w:r>
-      <w:r>
-        <w:t xml:space="preserve">ehind </w:t>
-      </w:r>
-      <w:r>
-        <w:t>N</w:t>
-      </w:r>
-      <w:r>
-        <w:t xml:space="preserve">ginx </w:t>
-      </w:r>
-      <w:r>
-        <w:t>C</w:t>
-      </w:r>
-      <w:r>
-        <w:t>onfiguration</w:t>
-      </w:r>
-    </w:p>
-    <w:p>
-      <w:pPr>
-        <w:pStyle w:val="NormalWeb"/>
-        <w:numPr>
-          <w:ilvl w:val="0"/>
-          <w:numId w:val="5"/>
-        </w:numPr>
-        <w:spacing w:before="0" w:beforeAutospacing="0" w:after="0" w:afterAutospacing="0"/>
-        <w:rPr>
-          <w:rFonts w:asciiTheme="minorHAnsi" w:hAnsiTheme="minorHAnsi" w:cstheme="minorHAnsi"/>
-          <w:sz w:val="22"/>
-          <w:szCs w:val="22"/>
-        </w:rPr>
-      </w:pPr>
-      <w:r>
-        <w:rPr>
-          <w:rFonts w:asciiTheme="minorHAnsi" w:hAnsiTheme="minorHAnsi" w:cstheme="minorHAnsi"/>
-          <w:sz w:val="22"/>
-          <w:szCs w:val="22"/>
-        </w:rPr>
-        <w:t xml:space="preserve">For Feast deployment, the </w:t>
-      </w:r>
-      <w:proofErr w:type="spellStart"/>
-      <w:r>
-        <w:rPr>
-          <w:rFonts w:asciiTheme="minorHAnsi" w:hAnsiTheme="minorHAnsi" w:cstheme="minorHAnsi"/>
-          <w:sz w:val="22"/>
-          <w:szCs w:val="22"/>
-        </w:rPr>
-        <w:t>toFHIR</w:t>
-      </w:r>
-      <w:proofErr w:type="spellEnd"/>
-      <w:r>
-        <w:rPr>
-          <w:rFonts w:asciiTheme="minorHAnsi" w:hAnsiTheme="minorHAnsi" w:cstheme="minorHAnsi"/>
-          <w:sz w:val="22"/>
-          <w:szCs w:val="22"/>
-        </w:rPr>
-        <w:t xml:space="preserve"> application must first be deployed successfully and mapping must be run. If you used the Nginx Docker container during the </w:t>
-      </w:r>
-      <w:proofErr w:type="spellStart"/>
-      <w:r>
-        <w:rPr>
-          <w:rFonts w:asciiTheme="minorHAnsi" w:hAnsiTheme="minorHAnsi" w:cstheme="minorHAnsi"/>
-          <w:sz w:val="22"/>
-          <w:szCs w:val="22"/>
-        </w:rPr>
-        <w:t>toFHIR</w:t>
-      </w:r>
-      <w:proofErr w:type="spellEnd"/>
-      <w:r>
-        <w:rPr>
-          <w:rFonts w:asciiTheme="minorHAnsi" w:hAnsiTheme="minorHAnsi" w:cstheme="minorHAnsi"/>
-          <w:sz w:val="22"/>
-          <w:szCs w:val="22"/>
-        </w:rPr>
-        <w:t xml:space="preserve"> deployment, you </w:t>
-      </w:r>
-      <w:r>
-        <w:rPr>
-          <w:rFonts w:asciiTheme="minorHAnsi" w:hAnsiTheme="minorHAnsi" w:cstheme="minorHAnsi"/>
-          <w:sz w:val="22"/>
-          <w:szCs w:val="22"/>
-        </w:rPr>
-        <w:t>could</w:t>
-      </w:r>
-      <w:r>
-        <w:rPr>
-          <w:rFonts w:asciiTheme="minorHAnsi" w:hAnsiTheme="minorHAnsi" w:cstheme="minorHAnsi"/>
-          <w:sz w:val="22"/>
-          <w:szCs w:val="22"/>
-        </w:rPr>
-        <w:t xml:space="preserve"> configure the Nginx config for Feast by following these steps</w:t>
-      </w:r>
-      <w:r>
-        <w:rPr>
-          <w:rFonts w:asciiTheme="minorHAnsi" w:hAnsiTheme="minorHAnsi" w:cstheme="minorHAnsi"/>
-          <w:sz w:val="22"/>
-          <w:szCs w:val="22"/>
-        </w:rPr>
-        <w:t>:</w:t>
-      </w:r>
-    </w:p>
-    <w:p>
-      <w:pPr>
-        <w:pStyle w:val="NormalWeb"/>
-        <w:numPr>
-          <w:ilvl w:val="1"/>
-          <w:numId w:val="5"/>
-        </w:numPr>
-        <w:spacing w:before="0" w:beforeAutospacing="0" w:after="0" w:afterAutospacing="0"/>
-        <w:rPr>
-          <w:rFonts w:asciiTheme="minorHAnsi" w:hAnsiTheme="minorHAnsi" w:cstheme="minorHAnsi"/>
-          <w:sz w:val="20"/>
-          <w:szCs w:val="20"/>
-        </w:rPr>
-      </w:pPr>
-      <w:r>
-        <w:rPr>
-          <w:rFonts w:asciiTheme="minorHAnsi" w:hAnsiTheme="minorHAnsi" w:cstheme="minorHAnsi"/>
-          <w:sz w:val="22"/>
-          <w:szCs w:val="22"/>
-        </w:rPr>
-        <w:t>navigate into a working directory</w:t>
-      </w:r>
-      <w:r>
-        <w:rPr>
-          <w:rFonts w:asciiTheme="minorHAnsi" w:hAnsiTheme="minorHAnsi" w:cstheme="minorHAnsi"/>
-          <w:sz w:val="22"/>
-          <w:szCs w:val="22"/>
-        </w:rPr>
-        <w:t>:</w:t>
-      </w:r>
-      <w:r>
-        <w:rPr>
-          <w:rFonts w:asciiTheme="minorHAnsi" w:hAnsiTheme="minorHAnsi" w:cstheme="minorHAnsi"/>
-          <w:sz w:val="22"/>
-          <w:szCs w:val="22"/>
-        </w:rPr>
-        <w:t xml:space="preserve"> &lt;</w:t>
-      </w:r>
-      <w:proofErr w:type="spellStart"/>
-      <w:r>
-        <w:rPr>
-          <w:rFonts w:asciiTheme="minorHAnsi" w:hAnsiTheme="minorHAnsi" w:cstheme="minorHAnsi"/>
-          <w:sz w:val="22"/>
-          <w:szCs w:val="22"/>
-        </w:rPr>
-        <w:t>workspaceDir</w:t>
-      </w:r>
-      <w:proofErr w:type="spellEnd"/>
-      <w:r>
-        <w:rPr>
-          <w:rFonts w:asciiTheme="minorHAnsi" w:hAnsiTheme="minorHAnsi" w:cstheme="minorHAnsi"/>
-          <w:sz w:val="22"/>
-          <w:szCs w:val="22"/>
-        </w:rPr>
-        <w:t>&gt;</w:t>
-      </w:r>
-    </w:p>
-    <w:p>
-      <w:pPr>
-        <w:pStyle w:val="NormalWeb"/>
-        <w:numPr>
-          <w:ilvl w:val="1"/>
-          <w:numId w:val="5"/>
-        </w:numPr>
-        <w:spacing w:before="0" w:beforeAutospacing="0" w:after="0" w:afterAutospacing="0"/>
-        <w:rPr>
-          <w:rFonts w:asciiTheme="minorHAnsi" w:hAnsiTheme="minorHAnsi" w:cstheme="minorHAnsi"/>
-          <w:sz w:val="20"/>
-          <w:szCs w:val="20"/>
-        </w:rPr>
-      </w:pPr>
-      <w:r>
-        <w:rPr>
-          <w:rFonts w:asciiTheme="minorHAnsi" w:hAnsiTheme="minorHAnsi" w:cstheme="minorHAnsi"/>
-          <w:sz w:val="22"/>
-          <w:szCs w:val="22"/>
-        </w:rPr>
-        <w:t>./data-ingestion-suite/</w:t>
-      </w:r>
-      <w:r>
-        <w:rPr>
-          <w:rFonts w:asciiTheme="minorHAnsi" w:hAnsiTheme="minorHAnsi" w:cstheme="minorHAnsi"/>
-          <w:sz w:val="22"/>
-          <w:szCs w:val="22"/>
-        </w:rPr>
-        <w:t>docker/</w:t>
-      </w:r>
-      <w:r>
-        <w:rPr>
-          <w:rFonts w:asciiTheme="minorHAnsi" w:hAnsiTheme="minorHAnsi" w:cstheme="minorHAnsi"/>
-          <w:sz w:val="22"/>
-          <w:szCs w:val="22"/>
-        </w:rPr>
-        <w:t>proxy/</w:t>
-      </w:r>
-      <w:r>
-        <w:rPr>
-          <w:rFonts w:asciiTheme="minorHAnsi" w:hAnsiTheme="minorHAnsi" w:cstheme="minorHAnsi"/>
-          <w:sz w:val="22"/>
-          <w:szCs w:val="22"/>
-        </w:rPr>
-        <w:t>s</w:t>
-      </w:r>
-      <w:r>
-        <w:rPr>
-          <w:rFonts w:asciiTheme="minorHAnsi" w:hAnsiTheme="minorHAnsi" w:cstheme="minorHAnsi"/>
-          <w:sz w:val="22"/>
-          <w:szCs w:val="22"/>
-        </w:rPr>
-        <w:t>top.sh</w:t>
-      </w:r>
-    </w:p>
-    <w:p>
-      <w:pPr>
-        <w:pStyle w:val="NormalWeb"/>
-        <w:numPr>
-          <w:ilvl w:val="1"/>
-          <w:numId w:val="5"/>
-        </w:numPr>
-        <w:spacing w:before="0" w:beforeAutospacing="0" w:after="0" w:afterAutospacing="0"/>
-        <w:rPr>
-          <w:rFonts w:asciiTheme="minorHAnsi" w:hAnsiTheme="minorHAnsi" w:cstheme="minorHAnsi"/>
-          <w:sz w:val="22"/>
-          <w:szCs w:val="22"/>
-        </w:rPr>
-      </w:pPr>
-      <w:r>
-        <w:rPr>
-          <w:rFonts w:asciiTheme="minorHAnsi" w:hAnsiTheme="minorHAnsi" w:cstheme="minorHAnsi"/>
-          <w:sz w:val="22"/>
-          <w:szCs w:val="22"/>
-        </w:rPr>
-        <w:t>Uncomment lines between 53-</w:t>
-      </w:r>
-      <w:r>
-        <w:rPr>
-          <w:rFonts w:asciiTheme="minorHAnsi" w:hAnsiTheme="minorHAnsi" w:cstheme="minorHAnsi"/>
-          <w:sz w:val="22"/>
-          <w:szCs w:val="22"/>
-        </w:rPr>
-        <w:t>5</w:t>
-      </w:r>
-      <w:r>
-        <w:rPr>
-          <w:rFonts w:asciiTheme="minorHAnsi" w:hAnsiTheme="minorHAnsi" w:cstheme="minorHAnsi"/>
-          <w:sz w:val="22"/>
-          <w:szCs w:val="22"/>
-        </w:rPr>
-        <w:t xml:space="preserve">7 in </w:t>
-      </w:r>
-      <w:proofErr w:type="gramStart"/>
-      <w:r>
-        <w:rPr>
-          <w:rFonts w:asciiTheme="minorHAnsi" w:hAnsiTheme="minorHAnsi" w:cstheme="minorHAnsi"/>
-          <w:sz w:val="22"/>
-          <w:szCs w:val="22"/>
-        </w:rPr>
-        <w:t>./</w:t>
-      </w:r>
-      <w:r>
-        <w:rPr>
-          <w:rFonts w:asciiTheme="minorHAnsi" w:hAnsiTheme="minorHAnsi" w:cstheme="minorHAnsi"/>
-          <w:sz w:val="22"/>
-          <w:szCs w:val="22"/>
-        </w:rPr>
-        <w:t>data-ingestion-suite</w:t>
-      </w:r>
-      <w:r>
-        <w:rPr>
-          <w:rFonts w:asciiTheme="minorHAnsi" w:hAnsiTheme="minorHAnsi" w:cstheme="minorHAnsi"/>
-          <w:sz w:val="22"/>
-          <w:szCs w:val="22"/>
-        </w:rPr>
-        <w:t>/</w:t>
-      </w:r>
-      <w:r>
-        <w:rPr>
-          <w:rFonts w:asciiTheme="minorHAnsi" w:hAnsiTheme="minorHAnsi" w:cstheme="minorHAnsi"/>
-          <w:sz w:val="22"/>
-          <w:szCs w:val="22"/>
-        </w:rPr>
-        <w:t>docker</w:t>
-      </w:r>
-      <w:r>
-        <w:rPr>
-          <w:rFonts w:asciiTheme="minorHAnsi" w:hAnsiTheme="minorHAnsi" w:cstheme="minorHAnsi"/>
-          <w:sz w:val="22"/>
-          <w:szCs w:val="22"/>
-        </w:rPr>
-        <w:t>/</w:t>
-      </w:r>
-      <w:r>
-        <w:rPr>
-          <w:rFonts w:asciiTheme="minorHAnsi" w:hAnsiTheme="minorHAnsi" w:cstheme="minorHAnsi"/>
-          <w:sz w:val="22"/>
-          <w:szCs w:val="22"/>
-        </w:rPr>
-        <w:t>proxy</w:t>
-      </w:r>
-      <w:r>
-        <w:rPr>
-          <w:rFonts w:asciiTheme="minorHAnsi" w:hAnsiTheme="minorHAnsi" w:cstheme="minorHAnsi"/>
-          <w:sz w:val="22"/>
-          <w:szCs w:val="22"/>
-        </w:rPr>
-        <w:t>/</w:t>
-      </w:r>
-      <w:proofErr w:type="spellStart"/>
-      <w:r>
-        <w:rPr>
-          <w:rFonts w:asciiTheme="minorHAnsi" w:hAnsiTheme="minorHAnsi" w:cstheme="minorHAnsi"/>
-          <w:sz w:val="22"/>
-          <w:szCs w:val="22"/>
-        </w:rPr>
-        <w:t>nginx.conf</w:t>
-      </w:r>
-      <w:proofErr w:type="spellEnd"/>
-      <w:proofErr w:type="gramEnd"/>
-    </w:p>
-    <w:p>
-      <w:pPr>
-        <w:pStyle w:val="NormalWeb"/>
-        <w:numPr>
-          <w:ilvl w:val="1"/>
-          <w:numId w:val="5"/>
-        </w:numPr>
-        <w:spacing w:before="0" w:beforeAutospacing="0" w:after="0" w:afterAutospacing="0"/>
-        <w:rPr>
-          <w:rFonts w:asciiTheme="minorHAnsi" w:hAnsiTheme="minorHAnsi" w:cstheme="minorHAnsi"/>
-          <w:sz w:val="20"/>
-          <w:szCs w:val="20"/>
-        </w:rPr>
-      </w:pPr>
-      <w:r>
-        <w:rPr>
-          <w:rFonts w:asciiTheme="minorHAnsi" w:hAnsiTheme="minorHAnsi" w:cstheme="minorHAnsi"/>
-          <w:sz w:val="22"/>
-          <w:szCs w:val="22"/>
-        </w:rPr>
-        <w:t>./data-ingestion-suite/docker/proxy/</w:t>
-      </w:r>
-      <w:r>
-        <w:rPr>
-          <w:rFonts w:asciiTheme="minorHAnsi" w:hAnsiTheme="minorHAnsi" w:cstheme="minorHAnsi"/>
-          <w:sz w:val="22"/>
-          <w:szCs w:val="22"/>
-        </w:rPr>
-        <w:t>run.sh</w:t>
-      </w:r>
-    </w:p>
-    <w:p>
-      <w:pPr>
-        <w:pStyle w:val="NormalWeb"/>
-        <w:spacing w:before="0" w:beforeAutospacing="0" w:after="0" w:afterAutospacing="0"/>
-        <w:rPr>
-          <w:rFonts w:asciiTheme="minorHAnsi" w:hAnsiTheme="minorHAnsi" w:cstheme="minorHAnsi"/>
-          <w:sz w:val="22"/>
-          <w:szCs w:val="22"/>
-        </w:rPr>
-      </w:pPr>
-    </w:p>
-    <w:p>
-      <w:pPr>
-        <w:pStyle w:val="ListParagraph"/>
-        <w:numPr>
-          <w:ilvl w:val="0"/>
-          <w:numId w:val="5"/>
-        </w:numPr>
-      </w:pPr>
-      <w:r>
-        <w:t>Or i</w:t>
-      </w:r>
-      <w:r>
-        <w:t xml:space="preserve">f your host machine is </w:t>
-      </w:r>
-      <w:r>
-        <w:t xml:space="preserve">already </w:t>
-      </w:r>
-      <w:r>
-        <w:t xml:space="preserve">running nginx, </w:t>
-      </w:r>
-      <w:r>
-        <w:t xml:space="preserve">you can insert </w:t>
-      </w:r>
-      <w:r>
-        <w:t xml:space="preserve">the following </w:t>
-      </w:r>
-      <w:r>
-        <w:t xml:space="preserve">proxy </w:t>
-      </w:r>
-      <w:r>
-        <w:t>configuration</w:t>
-      </w:r>
-      <w:r>
-        <w:t>:</w:t>
-      </w:r>
-      <w:r>
-        <w:t xml:space="preserve"> </w:t>
-      </w:r>
-    </w:p>
-    <w:p>
-      <w:pPr>
-        <w:pStyle w:val="ListParagraph"/>
-        <w:numPr>
-          <w:ilvl w:val="1"/>
-          <w:numId w:val="5"/>
-        </w:numPr>
-      </w:pPr>
-      <w:r>
-        <w:t>location /</w:t>
-      </w:r>
-      <w:r>
-        <w:t xml:space="preserve">dt4h/feast </w:t>
-      </w:r>
-      <w:r>
-        <w:t>{</w:t>
-      </w:r>
-    </w:p>
-    <w:p>
-      <w:pPr>
-        <w:pStyle w:val="ListParagraph"/>
-        <w:ind w:left="2160"/>
-      </w:pPr>
-      <w:proofErr w:type="spellStart"/>
-      <w:r>
-        <w:t>proxy_pass</w:t>
-      </w:r>
-      <w:proofErr w:type="spellEnd"/>
-      <w:r>
-        <w:t xml:space="preserve"> </w:t>
-      </w:r>
-      <w:hyperlink r:id="rId8" w:history="1">
-        <w:r>
-          <w:rPr>
-            <w:rStyle w:val="Hyperlink"/>
-          </w:rPr>
-          <w:t>http://onfhir-feast:8087/onfhir-feast</w:t>
-        </w:r>
-      </w:hyperlink>
-      <w:r>
-        <w:t>;</w:t>
-      </w:r>
-    </w:p>
-    <w:p>
-      <w:pPr>
-        <w:pStyle w:val="ListParagraph"/>
-        <w:ind w:left="2160"/>
-      </w:pPr>
-      <w:proofErr w:type="spellStart"/>
-      <w:r>
-        <w:t>proxy_set_header</w:t>
-      </w:r>
-      <w:proofErr w:type="spellEnd"/>
-      <w:r>
-        <w:t xml:space="preserve"> Host $</w:t>
-      </w:r>
-      <w:proofErr w:type="gramStart"/>
-      <w:r>
-        <w:t>host;</w:t>
-      </w:r>
-      <w:proofErr w:type="gramEnd"/>
-    </w:p>
-    <w:p>
-      <w:pPr>
-        <w:pStyle w:val="ListParagraph"/>
-        <w:ind w:left="1440" w:firstLine="720"/>
-      </w:pPr>
-      <w:proofErr w:type="spellStart"/>
-      <w:r>
-        <w:t>proxy_set_header</w:t>
-      </w:r>
-      <w:proofErr w:type="spellEnd"/>
-      <w:r>
-        <w:t xml:space="preserve"> X-Real-IP $</w:t>
-      </w:r>
-      <w:proofErr w:type="spellStart"/>
-      <w:r>
-        <w:t>remote_</w:t>
-      </w:r>
-      <w:proofErr w:type="gramStart"/>
-      <w:r>
-        <w:t>addr</w:t>
-      </w:r>
-      <w:proofErr w:type="spellEnd"/>
-      <w:r>
-        <w:t>;</w:t>
-      </w:r>
-      <w:proofErr w:type="gramEnd"/>
-    </w:p>
-    <w:p>
-      <w:pPr>
-        <w:pStyle w:val="ListParagraph"/>
-        <w:ind w:left="1440"/>
-      </w:pPr>
-      <w:r>
-        <w:t>}</w:t>
-      </w:r>
-    </w:p>
     <w:p>
       <w:pPr>
         <w:pStyle w:val="Heading1"/>
@@ -562,7 +55,7 @@
       <w:r>
         <w:t xml:space="preserve">git clone </w:t>
       </w:r>
-      <w:hyperlink r:id="rId9" w:history="1">
+      <w:hyperlink r:id="rId8" w:history="1">
         <w:r>
           <w:rPr>
             <w:rStyle w:val="Hyperlink"/>
@@ -612,6 +105,324 @@
       </w:pPr>
       <w:r>
         <w:t>./feature-extraction-suite/docker/run.sh</w:t>
+      </w:r>
+    </w:p>
+    <w:p>
+      <w:pPr>
+        <w:keepNext/>
+        <w:keepLines/>
+        <w:spacing w:before="240" w:after="0"/>
+        <w:outlineLvl w:val="0"/>
+        <w:rPr>
+          <w:rFonts w:asciiTheme="majorHAnsi" w:eastAsiaTheme="majorEastAsia" w:hAnsiTheme="majorHAnsi" w:cstheme="majorBidi"/>
+          <w:color w:val="2F5496" w:themeColor="accent1" w:themeShade="BF"/>
+          <w:sz w:val="32"/>
+          <w:szCs w:val="32"/>
+        </w:rPr>
+      </w:pPr>
+      <w:r>
+        <w:rPr>
+          <w:rFonts w:asciiTheme="majorHAnsi" w:eastAsiaTheme="majorEastAsia" w:hAnsiTheme="majorHAnsi" w:cstheme="majorBidi"/>
+          <w:color w:val="2F5496" w:themeColor="accent1" w:themeShade="BF"/>
+          <w:sz w:val="32"/>
+          <w:szCs w:val="32"/>
+        </w:rPr>
+        <w:t>Running Behind Nginx Configuration</w:t>
+      </w:r>
+    </w:p>
+    <w:p>
+      <w:pPr>
+        <w:numPr>
+          <w:ilvl w:val="0"/>
+          <w:numId w:val="5"/>
+        </w:numPr>
+        <w:spacing w:after="0" w:line="240" w:lineRule="auto"/>
+        <w:rPr>
+          <w:rFonts w:eastAsia="Times New Roman" w:cstheme="minorHAnsi"/>
+          <w:kern w:val="0"/>
+          <w14:ligatures w14:val="none"/>
+        </w:rPr>
+      </w:pPr>
+      <w:r>
+        <w:rPr>
+          <w:rFonts w:eastAsia="Times New Roman" w:cstheme="minorHAnsi"/>
+          <w:kern w:val="0"/>
+          <w14:ligatures w14:val="none"/>
+        </w:rPr>
+        <w:t xml:space="preserve">For Feast deployment, the </w:t>
+      </w:r>
+      <w:proofErr w:type="spellStart"/>
+      <w:r>
+        <w:rPr>
+          <w:rFonts w:eastAsia="Times New Roman" w:cstheme="minorHAnsi"/>
+          <w:kern w:val="0"/>
+          <w14:ligatures w14:val="none"/>
+        </w:rPr>
+        <w:t>toFHIR</w:t>
+      </w:r>
+      <w:proofErr w:type="spellEnd"/>
+      <w:r>
+        <w:rPr>
+          <w:rFonts w:eastAsia="Times New Roman" w:cstheme="minorHAnsi"/>
+          <w:kern w:val="0"/>
+          <w14:ligatures w14:val="none"/>
+        </w:rPr>
+        <w:t xml:space="preserve"> application must first be deployed successfully and mapping must be run. If you used the Nginx Docker container during the </w:t>
+      </w:r>
+      <w:proofErr w:type="spellStart"/>
+      <w:r>
+        <w:rPr>
+          <w:rFonts w:eastAsia="Times New Roman" w:cstheme="minorHAnsi"/>
+          <w:kern w:val="0"/>
+          <w14:ligatures w14:val="none"/>
+        </w:rPr>
+        <w:t>toFHIR</w:t>
+      </w:r>
+      <w:proofErr w:type="spellEnd"/>
+      <w:r>
+        <w:rPr>
+          <w:rFonts w:eastAsia="Times New Roman" w:cstheme="minorHAnsi"/>
+          <w:kern w:val="0"/>
+          <w14:ligatures w14:val="none"/>
+        </w:rPr>
+        <w:t xml:space="preserve"> deployment, you could configure the Nginx config for Feast by following these steps:</w:t>
+      </w:r>
+    </w:p>
+    <w:p>
+      <w:pPr>
+        <w:numPr>
+          <w:ilvl w:val="1"/>
+          <w:numId w:val="5"/>
+        </w:numPr>
+        <w:spacing w:after="0" w:line="240" w:lineRule="auto"/>
+        <w:rPr>
+          <w:rFonts w:eastAsia="Times New Roman" w:cstheme="minorHAnsi"/>
+          <w:kern w:val="0"/>
+          <w:sz w:val="20"/>
+          <w:szCs w:val="20"/>
+          <w14:ligatures w14:val="none"/>
+        </w:rPr>
+      </w:pPr>
+      <w:r>
+        <w:rPr>
+          <w:rFonts w:eastAsia="Times New Roman" w:cstheme="minorHAnsi"/>
+          <w:kern w:val="0"/>
+          <w14:ligatures w14:val="none"/>
+        </w:rPr>
+        <w:t>navigate into a working directory: &lt;</w:t>
+      </w:r>
+      <w:proofErr w:type="spellStart"/>
+      <w:r>
+        <w:rPr>
+          <w:rFonts w:eastAsia="Times New Roman" w:cstheme="minorHAnsi"/>
+          <w:kern w:val="0"/>
+          <w14:ligatures w14:val="none"/>
+        </w:rPr>
+        <w:t>workspaceDir</w:t>
+      </w:r>
+      <w:proofErr w:type="spellEnd"/>
+      <w:r>
+        <w:rPr>
+          <w:rFonts w:eastAsia="Times New Roman" w:cstheme="minorHAnsi"/>
+          <w:kern w:val="0"/>
+          <w14:ligatures w14:val="none"/>
+        </w:rPr>
+        <w:t>&gt;</w:t>
+      </w:r>
+    </w:p>
+    <w:p>
+      <w:pPr>
+        <w:numPr>
+          <w:ilvl w:val="1"/>
+          <w:numId w:val="5"/>
+        </w:numPr>
+        <w:spacing w:after="0" w:line="240" w:lineRule="auto"/>
+        <w:rPr>
+          <w:rFonts w:eastAsia="Times New Roman" w:cstheme="minorHAnsi"/>
+          <w:kern w:val="0"/>
+          <w:sz w:val="20"/>
+          <w:szCs w:val="20"/>
+          <w14:ligatures w14:val="none"/>
+        </w:rPr>
+      </w:pPr>
+      <w:r>
+        <w:rPr>
+          <w:rFonts w:eastAsia="Times New Roman" w:cstheme="minorHAnsi"/>
+          <w:kern w:val="0"/>
+          <w14:ligatures w14:val="none"/>
+        </w:rPr>
+        <w:t>./data-ingestion-suite/docker/proxy/stop.sh</w:t>
+      </w:r>
+    </w:p>
+    <w:p>
+      <w:pPr>
+        <w:numPr>
+          <w:ilvl w:val="1"/>
+          <w:numId w:val="5"/>
+        </w:numPr>
+        <w:spacing w:after="0" w:line="240" w:lineRule="auto"/>
+        <w:rPr>
+          <w:rFonts w:eastAsia="Times New Roman" w:cstheme="minorHAnsi"/>
+          <w:kern w:val="0"/>
+          <w14:ligatures w14:val="none"/>
+        </w:rPr>
+      </w:pPr>
+      <w:r>
+        <w:rPr>
+          <w:rFonts w:eastAsia="Times New Roman" w:cstheme="minorHAnsi"/>
+          <w:kern w:val="0"/>
+          <w14:ligatures w14:val="none"/>
+        </w:rPr>
+        <w:t>Uncomment lines between 59-63 in ./data-ingestion-suite/docker/proxy/</w:t>
+      </w:r>
+      <w:proofErr w:type="spellStart"/>
+      <w:r>
+        <w:rPr>
+          <w:rFonts w:eastAsia="Times New Roman" w:cstheme="minorHAnsi"/>
+          <w:kern w:val="0"/>
+          <w14:ligatures w14:val="none"/>
+        </w:rPr>
+        <w:t>nginx.conf</w:t>
+      </w:r>
+      <w:proofErr w:type="spellEnd"/>
+    </w:p>
+    <w:p>
+      <w:pPr>
+        <w:numPr>
+          <w:ilvl w:val="1"/>
+          <w:numId w:val="5"/>
+        </w:numPr>
+        <w:spacing w:after="0" w:line="240" w:lineRule="auto"/>
+        <w:rPr>
+          <w:rFonts w:eastAsia="Times New Roman" w:cstheme="minorHAnsi"/>
+          <w:kern w:val="0"/>
+          <w:sz w:val="20"/>
+          <w:szCs w:val="20"/>
+          <w14:ligatures w14:val="none"/>
+        </w:rPr>
+      </w:pPr>
+      <w:r>
+        <w:rPr>
+          <w:rFonts w:eastAsia="Times New Roman" w:cstheme="minorHAnsi"/>
+          <w:kern w:val="0"/>
+          <w14:ligatures w14:val="none"/>
+        </w:rPr>
+        <w:t>./data-ingestion-suite/docker/proxy/run.sh</w:t>
+      </w:r>
+    </w:p>
+    <w:p>
+      <w:pPr>
+        <w:spacing w:after="0" w:line="240" w:lineRule="auto"/>
+        <w:rPr>
+          <w:rFonts w:eastAsia="Times New Roman" w:cstheme="minorHAnsi"/>
+          <w:kern w:val="0"/>
+          <w14:ligatures w14:val="none"/>
+        </w:rPr>
+      </w:pPr>
+    </w:p>
+    <w:p>
+      <w:pPr>
+        <w:numPr>
+          <w:ilvl w:val="0"/>
+          <w:numId w:val="5"/>
+        </w:numPr>
+        <w:contextualSpacing/>
+      </w:pPr>
+      <w:r>
+        <w:t xml:space="preserve">Or if your host machine is already running nginx, you can insert the following proxy configuration and restart nginx: </w:t>
+      </w:r>
+    </w:p>
+    <w:p>
+      <w:pPr>
+        <w:numPr>
+          <w:ilvl w:val="1"/>
+          <w:numId w:val="5"/>
+        </w:numPr>
+        <w:contextualSpacing/>
+      </w:pPr>
+      <w:r>
+        <w:t>location /dt4h/feast {</w:t>
+      </w:r>
+    </w:p>
+    <w:p>
+      <w:pPr>
+        <w:ind w:left="2160"/>
+        <w:contextualSpacing/>
+      </w:pPr>
+      <w:proofErr w:type="spellStart"/>
+      <w:r>
+        <w:t>proxy_pass</w:t>
+      </w:r>
+      <w:proofErr w:type="spellEnd"/>
+      <w:r>
+        <w:t xml:space="preserve"> </w:t>
+      </w:r>
+      <w:hyperlink r:id="rId9" w:history="1">
+        <w:r>
+          <w:rPr>
+            <w:color w:val="0563C1" w:themeColor="hyperlink"/>
+            <w:u w:val="single"/>
+          </w:rPr>
+          <w:t>http://onfhir-feast:8087/onfhir-feast</w:t>
+        </w:r>
+      </w:hyperlink>
+      <w:r>
+        <w:t>;</w:t>
+      </w:r>
+    </w:p>
+    <w:p>
+      <w:pPr>
+        <w:ind w:left="2160"/>
+        <w:contextualSpacing/>
+      </w:pPr>
+      <w:proofErr w:type="spellStart"/>
+      <w:r>
+        <w:t>proxy_set_header</w:t>
+      </w:r>
+      <w:proofErr w:type="spellEnd"/>
+      <w:r>
+        <w:t xml:space="preserve"> Host $</w:t>
+      </w:r>
+      <w:proofErr w:type="gramStart"/>
+      <w:r>
+        <w:t>host;</w:t>
+      </w:r>
+      <w:proofErr w:type="gramEnd"/>
+    </w:p>
+    <w:p>
+      <w:pPr>
+        <w:ind w:left="1440" w:firstLine="720"/>
+        <w:contextualSpacing/>
+      </w:pPr>
+      <w:proofErr w:type="spellStart"/>
+      <w:r>
+        <w:t>proxy_set_header</w:t>
+      </w:r>
+      <w:proofErr w:type="spellEnd"/>
+      <w:r>
+        <w:t xml:space="preserve"> X-Real-IP $</w:t>
+      </w:r>
+      <w:proofErr w:type="spellStart"/>
+      <w:r>
+        <w:t>remote_</w:t>
+      </w:r>
+      <w:proofErr w:type="gramStart"/>
+      <w:r>
+        <w:t>addr</w:t>
+      </w:r>
+      <w:proofErr w:type="spellEnd"/>
+      <w:r>
+        <w:t>;</w:t>
+      </w:r>
+      <w:proofErr w:type="gramEnd"/>
+    </w:p>
+    <w:p>
+      <w:pPr>
+        <w:ind w:left="1440"/>
+        <w:contextualSpacing/>
+      </w:pPr>
+      <w:r>
+        <w:t>}</w:t>
       </w:r>
     </w:p>
     <w:p>

</xml_diff>

<commit_message>
:ok_hand: remove duration field from encounters feature group and update the deployment doc
</commit_message>
<xml_diff>
--- a/docker/DT4H_Feature_Extraction_Guideline.docx
+++ b/docker/DT4H_Feature_Extraction_Guideline.docx
@@ -1,6 +1,6 @@
 
 <file path=word/document.xml><?xml version="1.0" encoding="utf-8"?>
-<w:document xmlns:wpc="http://schemas.microsoft.com/office/word/2010/wordprocessingCanvas" xmlns:cx="http://schemas.microsoft.com/office/drawing/2014/chartex" xmlns:cx1="http://schemas.microsoft.com/office/drawing/2015/9/8/chartex" xmlns:cx2="http://schemas.microsoft.com/office/drawing/2015/10/21/chartex" xmlns:cx3="http://schemas.microsoft.com/office/drawing/2016/5/9/chartex" xmlns:cx4="http://schemas.microsoft.com/office/drawing/2016/5/10/chartex" xmlns:cx5="http://schemas.microsoft.com/office/drawing/2016/5/11/chartex" xmlns:cx6="http://schemas.microsoft.com/office/drawing/2016/5/12/chartex" xmlns:cx7="http://schemas.microsoft.com/office/drawing/2016/5/13/chartex" xmlns:cx8="http://schemas.microsoft.com/office/drawing/2016/5/14/chartex" xmlns:mc="http://schemas.openxmlformats.org/markup-compatibility/2006" xmlns:aink="http://schemas.microsoft.com/office/drawing/2016/ink" xmlns:am3d="http://schemas.microsoft.com/office/drawing/2017/model3d" xmlns:o="urn:schemas-microsoft-com:office:office" xmlns:oel="http://schemas.microsoft.com/office/2019/extlst" xmlns:r="http://schemas.openxmlformats.org/officeDocument/2006/relationships" xmlns:m="http://schemas.openxmlformats.org/officeDocument/2006/math" xmlns:v="urn:schemas-microsoft-com:vml" xmlns:wp14="http://schemas.microsoft.com/office/word/2010/wordprocessingDrawing" xmlns:wp="http://schemas.openxmlformats.org/drawingml/2006/wordprocessingDrawing" xmlns:w10="urn:schemas-microsoft-com:office:word" xmlns:w="http://schemas.openxmlformats.org/wordprocessingml/2006/main" xmlns:w14="http://schemas.microsoft.com/office/word/2010/wordml" xmlns:w15="http://schemas.microsoft.com/office/word/2012/wordml" xmlns:w16cex="http://schemas.microsoft.com/office/word/2018/wordml/cex" xmlns:w16cid="http://schemas.microsoft.com/office/word/2016/wordml/cid" xmlns:w16="http://schemas.microsoft.com/office/word/2018/wordml" xmlns:w16du="http://schemas.microsoft.com/office/word/2023/wordml/word16du" xmlns:w16sdtdh="http://schemas.microsoft.com/office/word/2020/wordml/sdtdatahash" xmlns:w16se="http://schemas.microsoft.com/office/word/2015/wordml/symex" xmlns:wpg="http://schemas.microsoft.com/office/word/2010/wordprocessingGroup" xmlns:wpi="http://schemas.microsoft.com/office/word/2010/wordprocessingInk" xmlns:wne="http://schemas.microsoft.com/office/word/2006/wordml" xmlns:wps="http://schemas.microsoft.com/office/word/2010/wordprocessingShape" mc:Ignorable="w14 w15 w16se w16cid w16 w16cex w16sdtdh w16du wp14">
+<w:document xmlns:wpc="http://schemas.microsoft.com/office/word/2010/wordprocessingCanvas" xmlns:cx="http://schemas.microsoft.com/office/drawing/2014/chartex" xmlns:cx1="http://schemas.microsoft.com/office/drawing/2015/9/8/chartex" xmlns:cx2="http://schemas.microsoft.com/office/drawing/2015/10/21/chartex" xmlns:cx3="http://schemas.microsoft.com/office/drawing/2016/5/9/chartex" xmlns:cx4="http://schemas.microsoft.com/office/drawing/2016/5/10/chartex" xmlns:cx5="http://schemas.microsoft.com/office/drawing/2016/5/11/chartex" xmlns:cx6="http://schemas.microsoft.com/office/drawing/2016/5/12/chartex" xmlns:cx7="http://schemas.microsoft.com/office/drawing/2016/5/13/chartex" xmlns:cx8="http://schemas.microsoft.com/office/drawing/2016/5/14/chartex" xmlns:mc="http://schemas.openxmlformats.org/markup-compatibility/2006" xmlns:aink="http://schemas.microsoft.com/office/drawing/2016/ink" xmlns:am3d="http://schemas.microsoft.com/office/drawing/2017/model3d" xmlns:o="urn:schemas-microsoft-com:office:office" xmlns:oel="http://schemas.microsoft.com/office/2019/extlst" xmlns:r="http://schemas.openxmlformats.org/officeDocument/2006/relationships" xmlns:m="http://schemas.openxmlformats.org/officeDocument/2006/math" xmlns:v="urn:schemas-microsoft-com:vml" xmlns:wp14="http://schemas.microsoft.com/office/word/2010/wordprocessingDrawing" xmlns:wp="http://schemas.openxmlformats.org/drawingml/2006/wordprocessingDrawing" xmlns:w10="urn:schemas-microsoft-com:office:word" xmlns:w="http://schemas.openxmlformats.org/wordprocessingml/2006/main" xmlns:w14="http://schemas.microsoft.com/office/word/2010/wordml" xmlns:w15="http://schemas.microsoft.com/office/word/2012/wordml" xmlns:w16cex="http://schemas.microsoft.com/office/word/2018/wordml/cex" xmlns:w16cid="http://schemas.microsoft.com/office/word/2016/wordml/cid" xmlns:w16="http://schemas.microsoft.com/office/word/2018/wordml" xmlns:w16du="http://schemas.microsoft.com/office/word/2023/wordml/word16du" xmlns:w16sdtdh="http://schemas.microsoft.com/office/word/2020/wordml/sdtdatahash" xmlns:w16sdtfl="http://schemas.microsoft.com/office/word/2024/wordml/sdtformatlock" xmlns:w16se="http://schemas.microsoft.com/office/word/2015/wordml/symex" xmlns:wpg="http://schemas.microsoft.com/office/word/2010/wordprocessingGroup" xmlns:wpi="http://schemas.microsoft.com/office/word/2010/wordprocessingInk" xmlns:wne="http://schemas.microsoft.com/office/word/2006/wordml" xmlns:wps="http://schemas.microsoft.com/office/word/2010/wordprocessingShape" mc:Ignorable="w14 w15 w16se w16cid w16 w16cex w16sdtdh w16sdtfl w16du wp14">
   <w:body>
     <w:p>
       <w:pPr>
@@ -566,12 +566,24 @@
       <w:r>
         <w:br/>
       </w:r>
-      <w:hyperlink w:history="1">
+      <w:hyperlink r:id="rId11" w:history="1">
         <w:r>
           <w:rPr>
             <w:rStyle w:val="Hyperlink"/>
           </w:rPr>
-          <w:t>http://&lt;hostname&gt;/dt4h/feast/api/Dataset?url=https://datatools4heart.eu/datasets/study1</w:t>
+          <w:t>http://</w:t>
+        </w:r>
+        <w:r>
+          <w:rPr>
+            <w:rStyle w:val="Hyperlink"/>
+          </w:rPr>
+          <w:t>&lt;hostname&gt;</w:t>
+        </w:r>
+        <w:r>
+          <w:rPr>
+            <w:rStyle w:val="Hyperlink"/>
+          </w:rPr>
+          <w:t>/dt4h/feast/api/Dataset?url=https://datatools4heart.eu/feature-sets/study1_features_new</w:t>
         </w:r>
       </w:hyperlink>
       <w:r>
@@ -579,18 +591,13 @@
       </w:r>
     </w:p>
     <w:p>
-      <w:pPr>
-        <w:pStyle w:val="ListParagraph"/>
-      </w:pPr>
-    </w:p>
-    <w:p>
       <w:r>
         <w:t>More information about feast endpoints</w:t>
       </w:r>
       <w:r>
         <w:t xml:space="preserve">: </w:t>
       </w:r>
-      <w:hyperlink r:id="rId11" w:anchor="gid=1539087413" w:history="1">
+      <w:hyperlink r:id="rId12" w:history="1">
         <w:r>
           <w:rPr>
             <w:rStyle w:val="Hyperlink"/>
@@ -613,7 +620,7 @@
 </file>
 
 <file path=word/numbering.xml><?xml version="1.0" encoding="utf-8"?>
-<w:numbering xmlns:wpc="http://schemas.microsoft.com/office/word/2010/wordprocessingCanvas" xmlns:cx="http://schemas.microsoft.com/office/drawing/2014/chartex" xmlns:cx1="http://schemas.microsoft.com/office/drawing/2015/9/8/chartex" xmlns:cx2="http://schemas.microsoft.com/office/drawing/2015/10/21/chartex" xmlns:cx3="http://schemas.microsoft.com/office/drawing/2016/5/9/chartex" xmlns:cx4="http://schemas.microsoft.com/office/drawing/2016/5/10/chartex" xmlns:cx5="http://schemas.microsoft.com/office/drawing/2016/5/11/chartex" xmlns:cx6="http://schemas.microsoft.com/office/drawing/2016/5/12/chartex" xmlns:cx7="http://schemas.microsoft.com/office/drawing/2016/5/13/chartex" xmlns:cx8="http://schemas.microsoft.com/office/drawing/2016/5/14/chartex" xmlns:mc="http://schemas.openxmlformats.org/markup-compatibility/2006" xmlns:aink="http://schemas.microsoft.com/office/drawing/2016/ink" xmlns:am3d="http://schemas.microsoft.com/office/drawing/2017/model3d" xmlns:o="urn:schemas-microsoft-com:office:office" xmlns:oel="http://schemas.microsoft.com/office/2019/extlst" xmlns:r="http://schemas.openxmlformats.org/officeDocument/2006/relationships" xmlns:m="http://schemas.openxmlformats.org/officeDocument/2006/math" xmlns:v="urn:schemas-microsoft-com:vml" xmlns:wp14="http://schemas.microsoft.com/office/word/2010/wordprocessingDrawing" xmlns:wp="http://schemas.openxmlformats.org/drawingml/2006/wordprocessingDrawing" xmlns:w10="urn:schemas-microsoft-com:office:word" xmlns:w="http://schemas.openxmlformats.org/wordprocessingml/2006/main" xmlns:w14="http://schemas.microsoft.com/office/word/2010/wordml" xmlns:w15="http://schemas.microsoft.com/office/word/2012/wordml" xmlns:w16cex="http://schemas.microsoft.com/office/word/2018/wordml/cex" xmlns:w16cid="http://schemas.microsoft.com/office/word/2016/wordml/cid" xmlns:w16="http://schemas.microsoft.com/office/word/2018/wordml" xmlns:w16du="http://schemas.microsoft.com/office/word/2023/wordml/word16du" xmlns:w16sdtdh="http://schemas.microsoft.com/office/word/2020/wordml/sdtdatahash" xmlns:w16se="http://schemas.microsoft.com/office/word/2015/wordml/symex" xmlns:wpg="http://schemas.microsoft.com/office/word/2010/wordprocessingGroup" xmlns:wpi="http://schemas.microsoft.com/office/word/2010/wordprocessingInk" xmlns:wne="http://schemas.microsoft.com/office/word/2006/wordml" xmlns:wps="http://schemas.microsoft.com/office/word/2010/wordprocessingShape" mc:Ignorable="w14 w15 w16se w16cid w16 w16cex w16sdtdh w16du wp14">
+<w:numbering xmlns:wpc="http://schemas.microsoft.com/office/word/2010/wordprocessingCanvas" xmlns:cx="http://schemas.microsoft.com/office/drawing/2014/chartex" xmlns:cx1="http://schemas.microsoft.com/office/drawing/2015/9/8/chartex" xmlns:cx2="http://schemas.microsoft.com/office/drawing/2015/10/21/chartex" xmlns:cx3="http://schemas.microsoft.com/office/drawing/2016/5/9/chartex" xmlns:cx4="http://schemas.microsoft.com/office/drawing/2016/5/10/chartex" xmlns:cx5="http://schemas.microsoft.com/office/drawing/2016/5/11/chartex" xmlns:cx6="http://schemas.microsoft.com/office/drawing/2016/5/12/chartex" xmlns:cx7="http://schemas.microsoft.com/office/drawing/2016/5/13/chartex" xmlns:cx8="http://schemas.microsoft.com/office/drawing/2016/5/14/chartex" xmlns:mc="http://schemas.openxmlformats.org/markup-compatibility/2006" xmlns:aink="http://schemas.microsoft.com/office/drawing/2016/ink" xmlns:am3d="http://schemas.microsoft.com/office/drawing/2017/model3d" xmlns:o="urn:schemas-microsoft-com:office:office" xmlns:oel="http://schemas.microsoft.com/office/2019/extlst" xmlns:r="http://schemas.openxmlformats.org/officeDocument/2006/relationships" xmlns:m="http://schemas.openxmlformats.org/officeDocument/2006/math" xmlns:v="urn:schemas-microsoft-com:vml" xmlns:wp14="http://schemas.microsoft.com/office/word/2010/wordprocessingDrawing" xmlns:wp="http://schemas.openxmlformats.org/drawingml/2006/wordprocessingDrawing" xmlns:w10="urn:schemas-microsoft-com:office:word" xmlns:w="http://schemas.openxmlformats.org/wordprocessingml/2006/main" xmlns:w14="http://schemas.microsoft.com/office/word/2010/wordml" xmlns:w15="http://schemas.microsoft.com/office/word/2012/wordml" xmlns:w16cex="http://schemas.microsoft.com/office/word/2018/wordml/cex" xmlns:w16cid="http://schemas.microsoft.com/office/word/2016/wordml/cid" xmlns:w16="http://schemas.microsoft.com/office/word/2018/wordml" xmlns:w16du="http://schemas.microsoft.com/office/word/2023/wordml/word16du" xmlns:w16sdtdh="http://schemas.microsoft.com/office/word/2020/wordml/sdtdatahash" xmlns:w16sdtfl="http://schemas.microsoft.com/office/word/2024/wordml/sdtformatlock" xmlns:w16se="http://schemas.microsoft.com/office/word/2015/wordml/symex" xmlns:wpg="http://schemas.microsoft.com/office/word/2010/wordprocessingGroup" xmlns:wpi="http://schemas.microsoft.com/office/word/2010/wordprocessingInk" xmlns:wne="http://schemas.microsoft.com/office/word/2006/wordml" xmlns:wps="http://schemas.microsoft.com/office/word/2010/wordprocessingShape" mc:Ignorable="w14 w15 w16se w16cid w16 w16cex w16sdtdh w16sdtfl w16du wp14">
   <w:abstractNum w:abstractNumId="0" w15:restartNumberingAfterBreak="0">
     <w:nsid w:val="075D1D70"/>
     <w:multiLevelType w:val="hybridMultilevel"/>
@@ -1310,7 +1317,7 @@
 </file>
 
 <file path=word/styles.xml><?xml version="1.0" encoding="utf-8"?>
-<w:styles xmlns:mc="http://schemas.openxmlformats.org/markup-compatibility/2006" xmlns:r="http://schemas.openxmlformats.org/officeDocument/2006/relationships" xmlns:w="http://schemas.openxmlformats.org/wordprocessingml/2006/main" xmlns:w14="http://schemas.microsoft.com/office/word/2010/wordml" xmlns:w15="http://schemas.microsoft.com/office/word/2012/wordml" xmlns:w16cex="http://schemas.microsoft.com/office/word/2018/wordml/cex" xmlns:w16cid="http://schemas.microsoft.com/office/word/2016/wordml/cid" xmlns:w16="http://schemas.microsoft.com/office/word/2018/wordml" xmlns:w16du="http://schemas.microsoft.com/office/word/2023/wordml/word16du" xmlns:w16sdtdh="http://schemas.microsoft.com/office/word/2020/wordml/sdtdatahash" xmlns:w16se="http://schemas.microsoft.com/office/word/2015/wordml/symex" mc:Ignorable="w14 w15 w16se w16cid w16 w16cex w16sdtdh w16du">
+<w:styles xmlns:mc="http://schemas.openxmlformats.org/markup-compatibility/2006" xmlns:r="http://schemas.openxmlformats.org/officeDocument/2006/relationships" xmlns:w="http://schemas.openxmlformats.org/wordprocessingml/2006/main" xmlns:w14="http://schemas.microsoft.com/office/word/2010/wordml" xmlns:w15="http://schemas.microsoft.com/office/word/2012/wordml" xmlns:w16cex="http://schemas.microsoft.com/office/word/2018/wordml/cex" xmlns:w16cid="http://schemas.microsoft.com/office/word/2016/wordml/cid" xmlns:w16="http://schemas.microsoft.com/office/word/2018/wordml" xmlns:w16du="http://schemas.microsoft.com/office/word/2023/wordml/word16du" xmlns:w16sdtdh="http://schemas.microsoft.com/office/word/2020/wordml/sdtdatahash" xmlns:w16sdtfl="http://schemas.microsoft.com/office/word/2024/wordml/sdtformatlock" xmlns:w16se="http://schemas.microsoft.com/office/word/2015/wordml/symex" mc:Ignorable="w14 w15 w16se w16cid w16 w16cex w16sdtdh w16sdtfl w16du">
   <w:docDefaults>
     <w:rPrDefault>
       <w:rPr>
@@ -1734,7 +1741,6 @@
   <w:style w:type="character" w:default="1" w:styleId="DefaultParagraphFont">
     <w:name w:val="Default Paragraph Font"/>
     <w:uiPriority w:val="1"/>
-    <w:semiHidden/>
     <w:unhideWhenUsed/>
   </w:style>
   <w:style w:type="table" w:default="1" w:styleId="TableNormal">
@@ -2133,6 +2139,26 @@
 </file>
 
 <file path=customXml/item1.xml><?xml version="1.0" encoding="utf-8"?>
+<?mso-contentType ?>
+<FormTemplates xmlns="http://schemas.microsoft.com/sharepoint/v3/contenttype/forms">
+  <Display>DocumentLibraryForm</Display>
+  <Edit>DocumentLibraryForm</Edit>
+  <New>DocumentLibraryForm</New>
+</FormTemplates>
+</file>
+
+<file path=customXml/item2.xml><?xml version="1.0" encoding="utf-8"?>
+<p:properties xmlns:p="http://schemas.microsoft.com/office/2006/metadata/properties" xmlns:xsi="http://www.w3.org/2001/XMLSchema-instance" xmlns:pc="http://schemas.microsoft.com/office/infopath/2007/PartnerControls">
+  <documentManagement>
+    <lcf76f155ced4ddcb4097134ff3c332f xmlns="7f303f12-39f3-4ddc-990e-61ca0eca84e8">
+      <Terms xmlns="http://schemas.microsoft.com/office/infopath/2007/PartnerControls"/>
+    </lcf76f155ced4ddcb4097134ff3c332f>
+    <TaxCatchAll xmlns="e4bd4c60-86c7-4f32-9686-ae3fac63e826" xsi:nil="true"/>
+  </documentManagement>
+</p:properties>
+</file>
+
+<file path=customXml/item3.xml><?xml version="1.0" encoding="utf-8"?>
 <ct:contentTypeSchema xmlns:ct="http://schemas.microsoft.com/office/2006/metadata/contentType" xmlns:ma="http://schemas.microsoft.com/office/2006/metadata/properties/metaAttributes" ct:_="" ma:_="" ma:contentTypeName="Document" ma:contentTypeID="0x010100FB9356611D900148B414B6772615AB59" ma:contentTypeVersion="15" ma:contentTypeDescription="Create a new document." ma:contentTypeScope="" ma:versionID="604578b6cb19d2d9889e2be05889b3a1">
   <xsd:schema xmlns:xsd="http://www.w3.org/2001/XMLSchema" xmlns:xs="http://www.w3.org/2001/XMLSchema" xmlns:p="http://schemas.microsoft.com/office/2006/metadata/properties" xmlns:ns2="7f303f12-39f3-4ddc-990e-61ca0eca84e8" xmlns:ns3="e4bd4c60-86c7-4f32-9686-ae3fac63e826" targetNamespace="http://schemas.microsoft.com/office/2006/metadata/properties" ma:root="true" ma:fieldsID="01bfd2b72f1dbfa94ec9860ca614e138" ns2:_="" ns3:_="">
     <xsd:import namespace="7f303f12-39f3-4ddc-990e-61ca0eca84e8"/>
@@ -2369,27 +2395,26 @@
 </ct:contentTypeSchema>
 </file>
 
-<file path=customXml/item2.xml><?xml version="1.0" encoding="utf-8"?>
-<p:properties xmlns:p="http://schemas.microsoft.com/office/2006/metadata/properties" xmlns:xsi="http://www.w3.org/2001/XMLSchema-instance" xmlns:pc="http://schemas.microsoft.com/office/infopath/2007/PartnerControls">
-  <documentManagement>
-    <lcf76f155ced4ddcb4097134ff3c332f xmlns="7f303f12-39f3-4ddc-990e-61ca0eca84e8">
-      <Terms xmlns="http://schemas.microsoft.com/office/infopath/2007/PartnerControls"/>
-    </lcf76f155ced4ddcb4097134ff3c332f>
-    <TaxCatchAll xmlns="e4bd4c60-86c7-4f32-9686-ae3fac63e826" xsi:nil="true"/>
-  </documentManagement>
-</p:properties>
+<file path=customXml/itemProps1.xml><?xml version="1.0" encoding="utf-8"?>
+<ds:datastoreItem xmlns:ds="http://schemas.openxmlformats.org/officeDocument/2006/customXml" ds:itemID="{C3E6AFA5-C182-4374-935A-97834E4E8DD9}">
+  <ds:schemaRefs>
+    <ds:schemaRef ds:uri="http://schemas.microsoft.com/sharepoint/v3/contenttype/forms"/>
+  </ds:schemaRefs>
+</ds:datastoreItem>
 </file>
 
-<file path=customXml/item3.xml><?xml version="1.0" encoding="utf-8"?>
-<?mso-contentType ?>
-<FormTemplates xmlns="http://schemas.microsoft.com/sharepoint/v3/contenttype/forms">
-  <Display>DocumentLibraryForm</Display>
-  <Edit>DocumentLibraryForm</Edit>
-  <New>DocumentLibraryForm</New>
-</FormTemplates>
+<file path=customXml/itemProps2.xml><?xml version="1.0" encoding="utf-8"?>
+<ds:datastoreItem xmlns:ds="http://schemas.openxmlformats.org/officeDocument/2006/customXml" ds:itemID="{09A32BA9-F638-44E6-9420-B3BF27205156}">
+  <ds:schemaRefs>
+    <ds:schemaRef ds:uri="http://schemas.microsoft.com/office/2006/metadata/properties"/>
+    <ds:schemaRef ds:uri="http://schemas.microsoft.com/office/infopath/2007/PartnerControls"/>
+    <ds:schemaRef ds:uri="7f303f12-39f3-4ddc-990e-61ca0eca84e8"/>
+    <ds:schemaRef ds:uri="e4bd4c60-86c7-4f32-9686-ae3fac63e826"/>
+  </ds:schemaRefs>
+</ds:datastoreItem>
 </file>
 
-<file path=customXml/itemProps1.xml><?xml version="1.0" encoding="utf-8"?>
+<file path=customXml/itemProps3.xml><?xml version="1.0" encoding="utf-8"?>
 <ds:datastoreItem xmlns:ds="http://schemas.openxmlformats.org/officeDocument/2006/customXml" ds:itemID="{D0AE16FC-5DB2-48C6-BFB2-451E48437175}">
   <ds:schemaRefs>
     <ds:schemaRef ds:uri="http://schemas.microsoft.com/office/2006/metadata/contentType"/>
@@ -2406,23 +2431,4 @@
     <ds:schemaRef ds:uri="http://schemas.microsoft.com/internal/obd"/>
   </ds:schemaRefs>
 </ds:datastoreItem>
-</file>
-
-<file path=customXml/itemProps2.xml><?xml version="1.0" encoding="utf-8"?>
-<ds:datastoreItem xmlns:ds="http://schemas.openxmlformats.org/officeDocument/2006/customXml" ds:itemID="{09A32BA9-F638-44E6-9420-B3BF27205156}">
-  <ds:schemaRefs>
-    <ds:schemaRef ds:uri="http://schemas.microsoft.com/office/2006/metadata/properties"/>
-    <ds:schemaRef ds:uri="http://schemas.microsoft.com/office/infopath/2007/PartnerControls"/>
-    <ds:schemaRef ds:uri="7f303f12-39f3-4ddc-990e-61ca0eca84e8"/>
-    <ds:schemaRef ds:uri="e4bd4c60-86c7-4f32-9686-ae3fac63e826"/>
-  </ds:schemaRefs>
-</ds:datastoreItem>
-</file>
-
-<file path=customXml/itemProps3.xml><?xml version="1.0" encoding="utf-8"?>
-<ds:datastoreItem xmlns:ds="http://schemas.openxmlformats.org/officeDocument/2006/customXml" ds:itemID="{C3E6AFA5-C182-4374-935A-97834E4E8DD9}">
-  <ds:schemaRefs>
-    <ds:schemaRef ds:uri="http://schemas.microsoft.com/sharepoint/v3/contenttype/forms"/>
-  </ds:schemaRefs>
-</ds:datastoreItem>
 </file>
</xml_diff>

<commit_message>
:sparkles: update docker-compose and refactor JSON configuration for medication features
</commit_message>
<xml_diff>
--- a/docker/DT4H_Feature_Extraction_Guideline.docx
+++ b/docker/DT4H_Feature_Extraction_Guideline.docx
@@ -103,6 +103,40 @@
           <w:numId w:val="1"/>
         </w:numPr>
       </w:pPr>
+      <w:proofErr w:type="spellStart"/>
+      <w:r>
+        <w:t>sh</w:t>
+      </w:r>
+      <w:proofErr w:type="spellEnd"/>
+      <w:r>
+        <w:t xml:space="preserve"> </w:t>
+      </w:r>
+      <w:r>
+        <w:t>./feature-extraction-suite/docker/</w:t>
+      </w:r>
+      <w:r>
+        <w:t>pull</w:t>
+      </w:r>
+      <w:r>
+        <w:t>.sh</w:t>
+      </w:r>
+    </w:p>
+    <w:p>
+      <w:pPr>
+        <w:pStyle w:val="ListParagraph"/>
+        <w:numPr>
+          <w:ilvl w:val="1"/>
+          <w:numId w:val="1"/>
+        </w:numPr>
+      </w:pPr>
+      <w:proofErr w:type="spellStart"/>
+      <w:r>
+        <w:t>sh</w:t>
+      </w:r>
+      <w:proofErr w:type="spellEnd"/>
+      <w:r>
+        <w:t xml:space="preserve"> </w:t>
+      </w:r>
       <w:r>
         <w:t>./feature-extraction-suite/docker/run.sh</w:t>
       </w:r>
@@ -273,7 +307,39 @@
           <w:kern w:val="0"/>
           <w14:ligatures w14:val="none"/>
         </w:rPr>
-        <w:t>Uncomment lines between 59-63 in ./data-ingestion-suite/docker/proxy/</w:t>
+        <w:t xml:space="preserve">Uncomment lines between </w:t>
+      </w:r>
+      <w:r>
+        <w:rPr>
+          <w:rFonts w:eastAsia="Times New Roman" w:cstheme="minorHAnsi"/>
+          <w:kern w:val="0"/>
+          <w14:ligatures w14:val="none"/>
+        </w:rPr>
+        <w:t>65</w:t>
+      </w:r>
+      <w:r>
+        <w:rPr>
+          <w:rFonts w:eastAsia="Times New Roman" w:cstheme="minorHAnsi"/>
+          <w:kern w:val="0"/>
+          <w14:ligatures w14:val="none"/>
+        </w:rPr>
+        <w:t>-6</w:t>
+      </w:r>
+      <w:r>
+        <w:rPr>
+          <w:rFonts w:eastAsia="Times New Roman" w:cstheme="minorHAnsi"/>
+          <w:kern w:val="0"/>
+          <w14:ligatures w14:val="none"/>
+        </w:rPr>
+        <w:t>9</w:t>
+      </w:r>
+      <w:r>
+        <w:rPr>
+          <w:rFonts w:eastAsia="Times New Roman" w:cstheme="minorHAnsi"/>
+          <w:kern w:val="0"/>
+          <w14:ligatures w14:val="none"/>
+        </w:rPr>
+        <w:t xml:space="preserve"> in ./data-ingestion-suite/docker/proxy/</w:t>
       </w:r>
       <w:proofErr w:type="spellStart"/>
       <w:r>
@@ -360,10 +426,9 @@
       <w:hyperlink r:id="rId9" w:history="1">
         <w:r>
           <w:rPr>
-            <w:color w:val="0563C1" w:themeColor="hyperlink"/>
-            <w:u w:val="single"/>
+            <w:rStyle w:val="Hyperlink"/>
           </w:rPr>
-          <w:t>http://onfhir-feast:8087/onfhir-feast</w:t>
+          <w:t>http://onfhir-feast:8085/onfhir-feast</w:t>
         </w:r>
       </w:hyperlink>
       <w:r>
@@ -448,7 +513,13 @@
         <w:t>Send a POST request to this URL</w:t>
       </w:r>
       <w:r>
-        <w:t xml:space="preserve"> to start extraction process</w:t>
+        <w:t xml:space="preserve"> to start </w:t>
+      </w:r>
+      <w:r>
+        <w:t>the extraction</w:t>
+      </w:r>
+      <w:r>
+        <w:t xml:space="preserve"> process</w:t>
       </w:r>
       <w:r>
         <w:t>:</w:t>
@@ -457,29 +528,18 @@
     <w:p>
       <w:pPr>
         <w:pStyle w:val="ListParagraph"/>
-      </w:pPr>
-      <w:hyperlink w:history="1">
-        <w:r>
-          <w:rPr>
-            <w:rStyle w:val="Hyperlink"/>
-          </w:rPr>
-          <w:t>http://&lt;hostname&gt;/</w:t>
-        </w:r>
-      </w:hyperlink>
-      <w:r>
-        <w:rPr>
-          <w:rStyle w:val="Hyperlink"/>
-        </w:rPr>
-        <w:t>dt4h/feast</w:t>
-      </w:r>
-      <w:hyperlink r:id="rId10" w:history="1">
-        <w:r>
-          <w:rPr>
-            <w:rStyle w:val="Hyperlink"/>
-          </w:rPr>
-          <w:t>/api/Dataset/$extract?url=https://datatools4heart.eu/datasets/study1</w:t>
-        </w:r>
-      </w:hyperlink>
+        <w:rPr>
+          <w:color w:val="4472C4" w:themeColor="accent1"/>
+          <w:u w:val="single"/>
+        </w:rPr>
+      </w:pPr>
+      <w:r>
+        <w:rPr>
+          <w:color w:val="4472C4" w:themeColor="accent1"/>
+          <w:u w:val="single"/>
+        </w:rPr>
+        <w:t>https://&lt;hostname&gt;/dt4h/feast/api/DataSource/myFhirServer/FeatureSet/study1-fs/Population/study1/$extract</w:t>
+      </w:r>
     </w:p>
     <w:p>
       <w:pPr>
@@ -490,19 +550,22 @@
         </w:numPr>
       </w:pPr>
       <w:r>
-        <w:t xml:space="preserve">The extraction process may take </w:t>
-      </w:r>
-      <w:r>
-        <w:t>~15</w:t>
-      </w:r>
-      <w:r>
-        <w:t xml:space="preserve"> minutes to complete</w:t>
+        <w:t>The extraction process may take</w:t>
+      </w:r>
+      <w:r>
+        <w:t xml:space="preserve"> time</w:t>
+      </w:r>
+      <w:r>
+        <w:t xml:space="preserve"> to complete</w:t>
       </w:r>
       <w:r>
         <w:t xml:space="preserve"> depending on the size of data</w:t>
       </w:r>
       <w:r>
         <w:t>.</w:t>
+      </w:r>
+      <w:r>
+        <w:t xml:space="preserve"> </w:t>
       </w:r>
     </w:p>
     <w:p>
@@ -520,7 +583,13 @@
         <w:t>ed</w:t>
       </w:r>
       <w:r>
-        <w:t>, e</w:t>
+        <w:t xml:space="preserve">, </w:t>
+      </w:r>
+      <w:r>
+        <w:t xml:space="preserve">the </w:t>
+      </w:r>
+      <w:r>
+        <w:t>e</w:t>
       </w:r>
       <w:r>
         <w:t xml:space="preserve">xtracted dataset </w:t>
@@ -529,22 +598,77 @@
         <w:t xml:space="preserve">file </w:t>
       </w:r>
       <w:r>
-        <w:t>should be generated in:</w:t>
+        <w:t>should be generate</w:t>
+      </w:r>
+      <w:r>
+        <w:t xml:space="preserve">d. Example </w:t>
+      </w:r>
+      <w:r>
+        <w:t>file location</w:t>
+      </w:r>
+      <w:r>
+        <w:t>:</w:t>
       </w:r>
     </w:p>
     <w:p>
       <w:pPr>
         <w:pStyle w:val="ListParagraph"/>
-      </w:pPr>
-      <w:r>
-        <w:t>&lt;workspaceDir&gt;/</w:t>
-      </w:r>
-      <w:r>
-        <w:t>feature-extraction-suite</w:t>
-      </w:r>
-      <w:r>
-        <w:t>/datasets/study1/&lt;datasetId&gt;/&lt;fileId&gt;.parquet</w:t>
-      </w:r>
+        <w:rPr>
+          <w:color w:val="4472C4" w:themeColor="accent1"/>
+          <w:u w:val="single"/>
+        </w:rPr>
+      </w:pPr>
+      <w:r>
+        <w:rPr>
+          <w:color w:val="4472C4" w:themeColor="accent1"/>
+          <w:u w:val="single"/>
+        </w:rPr>
+        <w:t>&lt;workspaceDir&gt;/feature-extraction-suite/</w:t>
+      </w:r>
+      <w:r>
+        <w:rPr>
+          <w:color w:val="4472C4" w:themeColor="accent1"/>
+          <w:u w:val="single"/>
+        </w:rPr>
+        <w:t>output</w:t>
+      </w:r>
+      <w:r>
+        <w:rPr>
+          <w:color w:val="4472C4" w:themeColor="accent1"/>
+          <w:u w:val="single"/>
+        </w:rPr>
+        <w:t>-data</w:t>
+      </w:r>
+      <w:r>
+        <w:rPr>
+          <w:color w:val="4472C4" w:themeColor="accent1"/>
+          <w:u w:val="single"/>
+        </w:rPr>
+        <w:t>/myFhirServer/dataset/study1-fs/</w:t>
+      </w:r>
+      <w:r>
+        <w:rPr>
+          <w:color w:val="4472C4" w:themeColor="accent1"/>
+          <w:u w:val="single"/>
+        </w:rPr>
+        <w:t xml:space="preserve">&lt;datasetId&gt; </w:t>
+      </w:r>
+      <w:r>
+        <w:rPr>
+          <w:color w:val="4472C4" w:themeColor="accent1"/>
+          <w:u w:val="single"/>
+        </w:rPr>
+        <w:t>/part-00000-550c22da-d8e3-4113-8b3a-8d935e77ee06-</w:t>
+      </w:r>
+      <w:proofErr w:type="gramStart"/>
+      <w:r>
+        <w:rPr>
+          <w:color w:val="4472C4" w:themeColor="accent1"/>
+          <w:u w:val="single"/>
+        </w:rPr>
+        <w:t>c000.snappy.parquet</w:t>
+      </w:r>
+      <w:proofErr w:type="gramEnd"/>
     </w:p>
     <w:p>
       <w:pPr>
@@ -563,50 +687,59 @@
       <w:r>
         <w:t xml:space="preserve"> dataset:</w:t>
       </w:r>
-      <w:r>
-        <w:br/>
-      </w:r>
-      <w:hyperlink r:id="rId11" w:history="1">
-        <w:r>
-          <w:rPr>
-            <w:rStyle w:val="Hyperlink"/>
-          </w:rPr>
-          <w:t>http://</w:t>
-        </w:r>
-        <w:r>
-          <w:rPr>
-            <w:rStyle w:val="Hyperlink"/>
-          </w:rPr>
-          <w:t>&lt;hostname&gt;</w:t>
-        </w:r>
-        <w:r>
-          <w:rPr>
-            <w:rStyle w:val="Hyperlink"/>
-          </w:rPr>
-          <w:t>/dt4h/feast/api/Dataset?url=https://datatools4heart.eu/feature-sets/study1_features_new</w:t>
-        </w:r>
-      </w:hyperlink>
-      <w:r>
-        <w:t xml:space="preserve"> </w:t>
-      </w:r>
-    </w:p>
-    <w:p>
-      <w:r>
-        <w:t>More information about feast endpoints</w:t>
-      </w:r>
-      <w:r>
-        <w:t xml:space="preserve">: </w:t>
-      </w:r>
-      <w:hyperlink r:id="rId12" w:history="1">
-        <w:r>
-          <w:rPr>
-            <w:rStyle w:val="Hyperlink"/>
-          </w:rPr>
-          <w:t>https://docs.google.com/spreadsheets/d/1HZdmK2yJDoKDlio2_K-4W3FvbPaF6ywbH5e4QLY1pbk/edit?pli=1#gid=1539087413</w:t>
-        </w:r>
-      </w:hyperlink>
-      <w:r>
-        <w:t xml:space="preserve"> </w:t>
+    </w:p>
+    <w:p>
+      <w:pPr>
+        <w:pStyle w:val="ListParagraph"/>
+        <w:rPr>
+          <w:color w:val="4472C4" w:themeColor="accent1"/>
+          <w:u w:val="single"/>
+        </w:rPr>
+      </w:pPr>
+      <w:r>
+        <w:rPr>
+          <w:color w:val="4472C4" w:themeColor="accent1"/>
+          <w:u w:val="single"/>
+        </w:rPr>
+        <w:t>https://&lt;hostname&gt;/dt4h/feast/api</w:t>
+      </w:r>
+      <w:r>
+        <w:rPr>
+          <w:color w:val="4472C4" w:themeColor="accent1"/>
+          <w:u w:val="single"/>
+        </w:rPr>
+        <w:t>/Dataset</w:t>
+      </w:r>
+    </w:p>
+    <w:p>
+      <w:pPr>
+        <w:pStyle w:val="ListParagraph"/>
+      </w:pPr>
+      <w:r>
+        <w:t>Or:</w:t>
+      </w:r>
+    </w:p>
+    <w:p>
+      <w:pPr>
+        <w:pStyle w:val="ListParagraph"/>
+        <w:rPr>
+          <w:color w:val="4472C4" w:themeColor="accent1"/>
+          <w:u w:val="single"/>
+        </w:rPr>
+      </w:pPr>
+      <w:r>
+        <w:rPr>
+          <w:color w:val="4472C4" w:themeColor="accent1"/>
+          <w:u w:val="single"/>
+        </w:rPr>
+        <w:t>https://&lt;hostname&gt;/dt4h/feast/api/Dataset</w:t>
+      </w:r>
+      <w:r>
+        <w:rPr>
+          <w:color w:val="4472C4" w:themeColor="accent1"/>
+          <w:u w:val="single"/>
+        </w:rPr>
+        <w:t>/&lt;datasetId&gt;</w:t>
       </w:r>
     </w:p>
     <w:sectPr>
@@ -1741,6 +1874,7 @@
   <w:style w:type="character" w:default="1" w:styleId="DefaultParagraphFont">
     <w:name w:val="Default Paragraph Font"/>
     <w:uiPriority w:val="1"/>
+    <w:semiHidden/>
     <w:unhideWhenUsed/>
   </w:style>
   <w:style w:type="table" w:default="1" w:styleId="TableNormal">
@@ -2139,26 +2273,6 @@
 </file>
 
 <file path=customXml/item1.xml><?xml version="1.0" encoding="utf-8"?>
-<?mso-contentType ?>
-<FormTemplates xmlns="http://schemas.microsoft.com/sharepoint/v3/contenttype/forms">
-  <Display>DocumentLibraryForm</Display>
-  <Edit>DocumentLibraryForm</Edit>
-  <New>DocumentLibraryForm</New>
-</FormTemplates>
-</file>
-
-<file path=customXml/item2.xml><?xml version="1.0" encoding="utf-8"?>
-<p:properties xmlns:p="http://schemas.microsoft.com/office/2006/metadata/properties" xmlns:xsi="http://www.w3.org/2001/XMLSchema-instance" xmlns:pc="http://schemas.microsoft.com/office/infopath/2007/PartnerControls">
-  <documentManagement>
-    <lcf76f155ced4ddcb4097134ff3c332f xmlns="7f303f12-39f3-4ddc-990e-61ca0eca84e8">
-      <Terms xmlns="http://schemas.microsoft.com/office/infopath/2007/PartnerControls"/>
-    </lcf76f155ced4ddcb4097134ff3c332f>
-    <TaxCatchAll xmlns="e4bd4c60-86c7-4f32-9686-ae3fac63e826" xsi:nil="true"/>
-  </documentManagement>
-</p:properties>
-</file>
-
-<file path=customXml/item3.xml><?xml version="1.0" encoding="utf-8"?>
 <ct:contentTypeSchema xmlns:ct="http://schemas.microsoft.com/office/2006/metadata/contentType" xmlns:ma="http://schemas.microsoft.com/office/2006/metadata/properties/metaAttributes" ct:_="" ma:_="" ma:contentTypeName="Document" ma:contentTypeID="0x010100FB9356611D900148B414B6772615AB59" ma:contentTypeVersion="15" ma:contentTypeDescription="Create a new document." ma:contentTypeScope="" ma:versionID="604578b6cb19d2d9889e2be05889b3a1">
   <xsd:schema xmlns:xsd="http://www.w3.org/2001/XMLSchema" xmlns:xs="http://www.w3.org/2001/XMLSchema" xmlns:p="http://schemas.microsoft.com/office/2006/metadata/properties" xmlns:ns2="7f303f12-39f3-4ddc-990e-61ca0eca84e8" xmlns:ns3="e4bd4c60-86c7-4f32-9686-ae3fac63e826" targetNamespace="http://schemas.microsoft.com/office/2006/metadata/properties" ma:root="true" ma:fieldsID="01bfd2b72f1dbfa94ec9860ca614e138" ns2:_="" ns3:_="">
     <xsd:import namespace="7f303f12-39f3-4ddc-990e-61ca0eca84e8"/>
@@ -2395,26 +2509,27 @@
 </ct:contentTypeSchema>
 </file>
 
-<file path=customXml/itemProps1.xml><?xml version="1.0" encoding="utf-8"?>
-<ds:datastoreItem xmlns:ds="http://schemas.openxmlformats.org/officeDocument/2006/customXml" ds:itemID="{C3E6AFA5-C182-4374-935A-97834E4E8DD9}">
-  <ds:schemaRefs>
-    <ds:schemaRef ds:uri="http://schemas.microsoft.com/sharepoint/v3/contenttype/forms"/>
-  </ds:schemaRefs>
-</ds:datastoreItem>
+<file path=customXml/item2.xml><?xml version="1.0" encoding="utf-8"?>
+<?mso-contentType ?>
+<FormTemplates xmlns="http://schemas.microsoft.com/sharepoint/v3/contenttype/forms">
+  <Display>DocumentLibraryForm</Display>
+  <Edit>DocumentLibraryForm</Edit>
+  <New>DocumentLibraryForm</New>
+</FormTemplates>
 </file>
 
-<file path=customXml/itemProps2.xml><?xml version="1.0" encoding="utf-8"?>
-<ds:datastoreItem xmlns:ds="http://schemas.openxmlformats.org/officeDocument/2006/customXml" ds:itemID="{09A32BA9-F638-44E6-9420-B3BF27205156}">
-  <ds:schemaRefs>
-    <ds:schemaRef ds:uri="http://schemas.microsoft.com/office/2006/metadata/properties"/>
-    <ds:schemaRef ds:uri="http://schemas.microsoft.com/office/infopath/2007/PartnerControls"/>
-    <ds:schemaRef ds:uri="7f303f12-39f3-4ddc-990e-61ca0eca84e8"/>
-    <ds:schemaRef ds:uri="e4bd4c60-86c7-4f32-9686-ae3fac63e826"/>
-  </ds:schemaRefs>
-</ds:datastoreItem>
+<file path=customXml/item3.xml><?xml version="1.0" encoding="utf-8"?>
+<p:properties xmlns:p="http://schemas.microsoft.com/office/2006/metadata/properties" xmlns:xsi="http://www.w3.org/2001/XMLSchema-instance" xmlns:pc="http://schemas.microsoft.com/office/infopath/2007/PartnerControls">
+  <documentManagement>
+    <lcf76f155ced4ddcb4097134ff3c332f xmlns="7f303f12-39f3-4ddc-990e-61ca0eca84e8">
+      <Terms xmlns="http://schemas.microsoft.com/office/infopath/2007/PartnerControls"/>
+    </lcf76f155ced4ddcb4097134ff3c332f>
+    <TaxCatchAll xmlns="e4bd4c60-86c7-4f32-9686-ae3fac63e826" xsi:nil="true"/>
+  </documentManagement>
+</p:properties>
 </file>
 
-<file path=customXml/itemProps3.xml><?xml version="1.0" encoding="utf-8"?>
+<file path=customXml/itemProps1.xml><?xml version="1.0" encoding="utf-8"?>
 <ds:datastoreItem xmlns:ds="http://schemas.openxmlformats.org/officeDocument/2006/customXml" ds:itemID="{D0AE16FC-5DB2-48C6-BFB2-451E48437175}">
   <ds:schemaRefs>
     <ds:schemaRef ds:uri="http://schemas.microsoft.com/office/2006/metadata/contentType"/>
@@ -2431,4 +2546,23 @@
     <ds:schemaRef ds:uri="http://schemas.microsoft.com/internal/obd"/>
   </ds:schemaRefs>
 </ds:datastoreItem>
+</file>
+
+<file path=customXml/itemProps2.xml><?xml version="1.0" encoding="utf-8"?>
+<ds:datastoreItem xmlns:ds="http://schemas.openxmlformats.org/officeDocument/2006/customXml" ds:itemID="{C3E6AFA5-C182-4374-935A-97834E4E8DD9}">
+  <ds:schemaRefs>
+    <ds:schemaRef ds:uri="http://schemas.microsoft.com/sharepoint/v3/contenttype/forms"/>
+  </ds:schemaRefs>
+</ds:datastoreItem>
+</file>
+
+<file path=customXml/itemProps3.xml><?xml version="1.0" encoding="utf-8"?>
+<ds:datastoreItem xmlns:ds="http://schemas.openxmlformats.org/officeDocument/2006/customXml" ds:itemID="{09A32BA9-F638-44E6-9420-B3BF27205156}">
+  <ds:schemaRefs>
+    <ds:schemaRef ds:uri="http://schemas.microsoft.com/office/2006/metadata/properties"/>
+    <ds:schemaRef ds:uri="http://schemas.microsoft.com/office/infopath/2007/PartnerControls"/>
+    <ds:schemaRef ds:uri="7f303f12-39f3-4ddc-990e-61ca0eca84e8"/>
+    <ds:schemaRef ds:uri="e4bd4c60-86c7-4f32-9686-ae3fac63e826"/>
+  </ds:schemaRefs>
+</ds:datastoreItem>
 </file>
</xml_diff>